<commit_message>
remove point to animation document
</commit_message>
<xml_diff>
--- a/Анимации.docx
+++ b/Анимации.docx
@@ -1377,21 +1377,7 @@
         <w:rPr>
           <w:lang w:val="ru-RU"/>
         </w:rPr>
-        <w:t xml:space="preserve">Это будет всегда, точка входа всегда должна иметь </w:t>
-      </w:r>
-      <w:proofErr w:type="gramStart"/>
-      <w:r>
-        <w:rPr>
-          <w:lang w:val="ru-RU"/>
-        </w:rPr>
-        <w:t>анимацию</w:t>
-      </w:r>
-      <w:proofErr w:type="gramEnd"/>
-      <w:r>
-        <w:rPr>
-          <w:lang w:val="ru-RU"/>
-        </w:rPr>
-        <w:t xml:space="preserve"> в которую перетекает.</w:t>
+        <w:t>Это будет всегда, точка входа всегда должна иметь анимацию в которую перетекает.</w:t>
       </w:r>
     </w:p>
     <w:p>
@@ -2013,21 +1999,7 @@
         <w:rPr>
           <w:lang w:val="ru-RU"/>
         </w:rPr>
-        <w:t xml:space="preserve">Нажимаем на +, и добавляем </w:t>
-      </w:r>
-      <w:proofErr w:type="gramStart"/>
-      <w:r>
-        <w:rPr>
-          <w:lang w:val="ru-RU"/>
-        </w:rPr>
-        <w:t>тот</w:t>
-      </w:r>
-      <w:proofErr w:type="gramEnd"/>
-      <w:r>
-        <w:rPr>
-          <w:lang w:val="ru-RU"/>
-        </w:rPr>
-        <w:t xml:space="preserve"> что нам нужен.</w:t>
+        <w:t>Нажимаем на +, и добавляем тот что нам нужен.</w:t>
       </w:r>
     </w:p>
     <w:p>
@@ -3152,7 +3124,7 @@
           <w:lang w:val="ru-RU"/>
         </w:rPr>
         <w:lastRenderedPageBreak/>
-        <w:t>Скорость воспроизведения анимации.</w:t>
+        <w:t>Скорость воспроизведения анимации</w:t>
       </w:r>
     </w:p>
     <w:p>

</xml_diff>